<commit_message>
commit casa 30 enero
</commit_message>
<xml_diff>
--- a/DAW/Practica_32.docx
+++ b/DAW/Practica_32.docx
@@ -5,6 +5,14 @@
     <w:p>
       <w:r>
         <w:t>Practica 2</w:t>
+      </w:r>
+    </w:p>
+    <w:p>
+      <w:pPr>
+        <w:pStyle w:val="Ttulo1"/>
+      </w:pPr>
+      <w:r>
+        <w:t>Copiade Seguridad de la configuración anterior</w:t>
       </w:r>
     </w:p>
     <w:p>
@@ -56,8 +64,21 @@
     </w:p>
     <w:p>
       <w:r>
-        <w:t>Aparece el archivo de backup en etc</w:t>
-      </w:r>
+        <w:t xml:space="preserve">Aparece el archivo de </w:t>
+      </w:r>
+      <w:proofErr w:type="spellStart"/>
+      <w:r>
+        <w:t>backup</w:t>
+      </w:r>
+      <w:proofErr w:type="spellEnd"/>
+      <w:r>
+        <w:t xml:space="preserve"> en </w:t>
+      </w:r>
+      <w:proofErr w:type="spellStart"/>
+      <w:r>
+        <w:t>etc</w:t>
+      </w:r>
+      <w:proofErr w:type="spellEnd"/>
     </w:p>
     <w:p>
       <w:r>
@@ -153,6 +174,9 @@
         </w:drawing>
       </w:r>
       <w:r>
+        <w:rPr>
+          <w:noProof/>
+        </w:rPr>
         <w:drawing>
           <wp:inline distT="0" distB="0" distL="0" distR="0" wp14:anchorId="6C5977E0" wp14:editId="47BC25E4">
             <wp:extent cx="2735407" cy="1372528"/>
@@ -192,13 +216,42 @@
     </w:p>
     <w:p/>
     <w:p>
-      <w:r>
-        <w:t>Cambiamos la dirección ip de webmin Desde Red -&gt; Configuración de red -&gt; Interfaces de red</w:t>
-      </w:r>
-    </w:p>
-    <w:p>
+      <w:pPr>
+        <w:pStyle w:val="Ttulo1"/>
+      </w:pPr>
       <w:r>
         <w:lastRenderedPageBreak/>
+        <w:t xml:space="preserve">Configurar servidor </w:t>
+      </w:r>
+      <w:proofErr w:type="spellStart"/>
+      <w:r>
+        <w:t>dns</w:t>
+      </w:r>
+      <w:proofErr w:type="spellEnd"/>
+    </w:p>
+    <w:p>
+      <w:r>
+        <w:t xml:space="preserve">Cambiamos la dirección </w:t>
+      </w:r>
+      <w:proofErr w:type="spellStart"/>
+      <w:r>
+        <w:t>ip</w:t>
+      </w:r>
+      <w:proofErr w:type="spellEnd"/>
+      <w:r>
+        <w:t xml:space="preserve"> de </w:t>
+      </w:r>
+      <w:proofErr w:type="spellStart"/>
+      <w:r>
+        <w:t>webmin</w:t>
+      </w:r>
+      <w:proofErr w:type="spellEnd"/>
+      <w:r>
+        <w:t xml:space="preserve"> Desde Red -&gt; Configuración de red -&gt; Interfaces de red</w:t>
+      </w:r>
+    </w:p>
+    <w:p>
+      <w:r>
         <w:t>En interfaces editamos la dirección que tenemos</w:t>
       </w:r>
     </w:p>
@@ -247,7 +300,15 @@
     <w:p/>
     <w:p>
       <w:r>
-        <w:t>Y registramos la nueva ip, asignando la primera dirección libre de la red.</w:t>
+        <w:t xml:space="preserve">Y registramos la nueva </w:t>
+      </w:r>
+      <w:proofErr w:type="spellStart"/>
+      <w:r>
+        <w:t>ip</w:t>
+      </w:r>
+      <w:proofErr w:type="spellEnd"/>
+      <w:r>
+        <w:t>, asignando la primera dirección libre de la red.</w:t>
       </w:r>
     </w:p>
     <w:p>
@@ -292,6 +353,116 @@
         </w:drawing>
       </w:r>
     </w:p>
+    <w:p/>
+    <w:p>
+      <w:pPr>
+        <w:pStyle w:val="Ttulo2"/>
+      </w:pPr>
+      <w:r>
+        <w:t>Crear zona maestra</w:t>
+      </w:r>
+    </w:p>
+    <w:p>
+      <w:r>
+        <w:rPr>
+          <w:noProof/>
+        </w:rPr>
+        <w:drawing>
+          <wp:inline distT="0" distB="0" distL="0" distR="0" wp14:anchorId="54B088AF" wp14:editId="7A06F38D">
+            <wp:extent cx="5400040" cy="3475990"/>
+            <wp:effectExtent l="0" t="0" r="0" b="0"/>
+            <wp:docPr id="2140096809" name="Imagen 1"/>
+            <wp:cNvGraphicFramePr>
+              <a:graphicFrameLocks xmlns:a="http://schemas.openxmlformats.org/drawingml/2006/main" noChangeAspect="1"/>
+            </wp:cNvGraphicFramePr>
+            <a:graphic xmlns:a="http://schemas.openxmlformats.org/drawingml/2006/main">
+              <a:graphicData uri="http://schemas.openxmlformats.org/drawingml/2006/picture">
+                <pic:pic xmlns:pic="http://schemas.openxmlformats.org/drawingml/2006/picture">
+                  <pic:nvPicPr>
+                    <pic:cNvPr id="2140096809" name=""/>
+                    <pic:cNvPicPr/>
+                  </pic:nvPicPr>
+                  <pic:blipFill>
+                    <a:blip r:embed="rId10"/>
+                    <a:stretch>
+                      <a:fillRect/>
+                    </a:stretch>
+                  </pic:blipFill>
+                  <pic:spPr>
+                    <a:xfrm>
+                      <a:off x="0" y="0"/>
+                      <a:ext cx="5400040" cy="3475990"/>
+                    </a:xfrm>
+                    <a:prstGeom prst="rect">
+                      <a:avLst/>
+                    </a:prstGeom>
+                  </pic:spPr>
+                </pic:pic>
+              </a:graphicData>
+            </a:graphic>
+          </wp:inline>
+        </w:drawing>
+      </w:r>
+    </w:p>
+    <w:p/>
+    <w:p>
+      <w:r>
+        <w:t xml:space="preserve">Queda creada la zona </w:t>
+      </w:r>
+    </w:p>
+    <w:p>
+      <w:r>
+        <w:rPr>
+          <w:noProof/>
+        </w:rPr>
+        <w:drawing>
+          <wp:inline distT="0" distB="0" distL="0" distR="0" wp14:anchorId="000FC85C" wp14:editId="4E640471">
+            <wp:extent cx="5400040" cy="3289300"/>
+            <wp:effectExtent l="0" t="0" r="0" b="6350"/>
+            <wp:docPr id="447944404" name="Imagen 1"/>
+            <wp:cNvGraphicFramePr>
+              <a:graphicFrameLocks xmlns:a="http://schemas.openxmlformats.org/drawingml/2006/main" noChangeAspect="1"/>
+            </wp:cNvGraphicFramePr>
+            <a:graphic xmlns:a="http://schemas.openxmlformats.org/drawingml/2006/main">
+              <a:graphicData uri="http://schemas.openxmlformats.org/drawingml/2006/picture">
+                <pic:pic xmlns:pic="http://schemas.openxmlformats.org/drawingml/2006/picture">
+                  <pic:nvPicPr>
+                    <pic:cNvPr id="447944404" name=""/>
+                    <pic:cNvPicPr/>
+                  </pic:nvPicPr>
+                  <pic:blipFill>
+                    <a:blip r:embed="rId11"/>
+                    <a:stretch>
+                      <a:fillRect/>
+                    </a:stretch>
+                  </pic:blipFill>
+                  <pic:spPr>
+                    <a:xfrm>
+                      <a:off x="0" y="0"/>
+                      <a:ext cx="5400040" cy="3289300"/>
+                    </a:xfrm>
+                    <a:prstGeom prst="rect">
+                      <a:avLst/>
+                    </a:prstGeom>
+                  </pic:spPr>
+                </pic:pic>
+              </a:graphicData>
+            </a:graphic>
+          </wp:inline>
+        </w:drawing>
+      </w:r>
+    </w:p>
+    <w:p/>
+    <w:p>
+      <w:pPr>
+        <w:pStyle w:val="Ttulo2"/>
+      </w:pPr>
+      <w:r>
+        <w:t>Creo la zona inversa</w:t>
+      </w:r>
+    </w:p>
+    <w:p/>
+    <w:p/>
     <w:sectPr>
       <w:pgSz w:w="11906" w:h="16838"/>
       <w:pgMar w:top="1417" w:right="1701" w:bottom="1417" w:left="1701" w:header="708" w:footer="708" w:gutter="0"/>
@@ -730,7 +901,6 @@
     <w:next w:val="Normal"/>
     <w:link w:val="Ttulo2Car"/>
     <w:uiPriority w:val="9"/>
-    <w:semiHidden/>
     <w:unhideWhenUsed/>
     <w:qFormat/>
     <w:rsid w:val="00D25A52"/>
@@ -947,7 +1117,6 @@
     <w:basedOn w:val="Fuentedeprrafopredeter"/>
     <w:link w:val="Ttulo2"/>
     <w:uiPriority w:val="9"/>
-    <w:semiHidden/>
     <w:rsid w:val="00D25A52"/>
     <w:rPr>
       <w:rFonts w:asciiTheme="majorHAnsi" w:eastAsiaTheme="majorEastAsia" w:hAnsiTheme="majorHAnsi" w:cstheme="majorBidi"/>

</xml_diff>